<commit_message>
docx copia modificada desde B-Inicio
</commit_message>
<xml_diff>
--- a/Info3 - copia.docx
+++ b/Info3 - copia.docx
@@ -14,7 +14,17 @@
         <w:t>master</w:t>
       </w:r>
       <w:proofErr w:type="spellEnd"/>
+      <w:r>
+        <w:t xml:space="preserve"> primero</w:t>
+      </w:r>
     </w:p>
+    <w:p/>
+    <w:p>
+      <w:r>
+        <w:t>Y en B-Inicio después</w:t>
+      </w:r>
+    </w:p>
+    <w:p/>
     <w:p/>
     <w:p/>
     <w:sectPr>

</xml_diff>